<commit_message>
Added traceability for DB-202
</commit_message>
<xml_diff>
--- a/Deliverables/TestDesign/TestDesignDoc.docx
+++ b/Deliverables/TestDesign/TestDesignDoc.docx
@@ -792,7 +792,7 @@
           <w:rFonts w:ascii="Times New Roman" w:cs="Times New Roman" w:eastAsia="Times New Roman" w:hAnsi="Times New Roman"/>
           <w:sz w:val="24"/>
           <w:szCs w:val="24"/>
-          <w:shd w:fill="ffd966" w:val="clear"/>
+          <w:shd w:fill="3c78d8" w:val="clear"/>
         </w:rPr>
       </w:pPr>
       <w:r>
@@ -800,7 +800,7 @@
           <w:rFonts w:ascii="Times New Roman" w:cs="Times New Roman" w:eastAsia="Times New Roman" w:hAnsi="Times New Roman"/>
           <w:sz w:val="24"/>
           <w:szCs w:val="24"/>
-          <w:shd w:fill="ffd966" w:val="clear"/>
+          <w:shd w:fill="3c78d8" w:val="clear"/>
           <w:rtl w:val="0"/>
         </w:rPr>
         <w:t xml:space="preserve">DB-202: System shall remove user information (username, password, email, full name, biography, interests, GPA, courses) from database when user deletes account.</w:t>
@@ -17739,7 +17739,7 @@
                 <w:szCs w:val="24"/>
                 <w:rtl w:val="0"/>
               </w:rPr>
-              <w:t xml:space="preserve">IN-005</w:t>
+              <w:t xml:space="preserve">IN-005, DB-202</w:t>
             </w:r>
           </w:p>
         </w:tc>
@@ -20659,7 +20659,7 @@
 
 <file path=customXML/item1.xml><?xml version="1.0" encoding="utf-8"?>
 <go:gDocsCustomXmlDataStorage xmlns:go="http://customooxmlschemas.google.com/" xmlns:r="http://schemas.openxmlformats.org/officeDocument/2006/relationships">
-  <go:docsCustomData xmlns:go="http://customooxmlschemas.google.com/" roundtripDataSignature="AMtx7mitpVi0OXFU80R7Z/VyrzYozsy0mw==">AMUW2mX9uFYY1BmOr9ZnAxUFQfFlUKBksoDB/pKsjXiZIYygh8bShgQVNJKeAHH6g70NysVxPQgrUR5ZE4G7Z1FDLp8hAnM4ppUh6MZD7lRb5+gWo2yxzux/wFeU7XYmWy69hBadB6nA</go:docsCustomData>
+  <go:docsCustomData xmlns:go="http://customooxmlschemas.google.com/" roundtripDataSignature="AMtx7mitpVi0OXFU80R7Z/VyrzYozsy0mw==">AMUW2mXgptsHoqpPDi+y2UmjaZ6umXaRAK9/6WEXBE7sa9swI13KfgDFCuOohZ0H1znLe9p72Y2TC2PHDayrQg1uo1TflyTXeToZQIcO8qBtkUkE5jgV9SuC29o+T4bvzYsL2gqJ7Ftz</go:docsCustomData>
 </go:gDocsCustomXmlDataStorage>
 </file>
 

</xml_diff>